<commit_message>
Caso de uso atualizado
</commit_message>
<xml_diff>
--- a/Requisitos/Casos de uso/Caso de uso.docx
+++ b/Requisitos/Casos de uso/Caso de uso.docx
@@ -457,7 +457,15 @@
                 <w:sz w:val="28"/>
                 <w:szCs w:val="28"/>
               </w:rPr>
-              <w:t>Inserção: Ver Seção Incluir Reserva</w:t>
+              <w:t xml:space="preserve">Inserção: Ver </w:t>
+            </w:r>
+            <w:r>
+              <w:rPr>
+                <w:color w:val="FF0000"/>
+                <w:sz w:val="28"/>
+                <w:szCs w:val="28"/>
+              </w:rPr>
+              <w:t>Seção Incluir Reserva</w:t>
             </w:r>
           </w:p>
           <w:p>
@@ -479,7 +487,15 @@
                 <w:sz w:val="28"/>
                 <w:szCs w:val="28"/>
               </w:rPr>
-              <w:t>Consulta: Ver Seção Consultar Reserva</w:t>
+              <w:t xml:space="preserve">Consulta: Ver </w:t>
+            </w:r>
+            <w:r>
+              <w:rPr>
+                <w:color w:val="FF0000"/>
+                <w:sz w:val="28"/>
+                <w:szCs w:val="28"/>
+              </w:rPr>
+              <w:t>Seção Consultar Reserva</w:t>
             </w:r>
           </w:p>
         </w:tc>
@@ -516,14 +532,7 @@
           <w:sz w:val="32"/>
           <w:szCs w:val="32"/>
         </w:rPr>
-        <w:t>Reservar mesa</w:t>
-      </w:r>
-      <w:r>
-        <w:rPr>
-          <w:sz w:val="28"/>
-          <w:szCs w:val="28"/>
-        </w:rPr>
-        <w:tab/>
+        <w:t>Incluir Reserva</w:t>
       </w:r>
     </w:p>
     <w:tbl>
@@ -665,6 +674,34 @@
                 <w:sz w:val="28"/>
                 <w:szCs w:val="28"/>
               </w:rPr>
+              <w:t>O sistema exibe a tela 1 com as opções para reservar mesa e o status de mesas reservadas ao lado</w:t>
+            </w:r>
+            <w:r>
+              <w:rPr>
+                <w:sz w:val="28"/>
+                <w:szCs w:val="28"/>
+              </w:rPr>
+              <w:t>;</w:t>
+            </w:r>
+          </w:p>
+          <w:p>
+            <w:pPr>
+              <w:numPr>
+                <w:ilvl w:val="0"/>
+                <w:numId w:val="4"/>
+              </w:numPr>
+              <w:spacing w:line="360" w:lineRule="auto"/>
+              <w:jc w:val="both"/>
+              <w:rPr>
+                <w:sz w:val="28"/>
+                <w:szCs w:val="28"/>
+              </w:rPr>
+            </w:pPr>
+            <w:r>
+              <w:rPr>
+                <w:sz w:val="28"/>
+                <w:szCs w:val="28"/>
+              </w:rPr>
               <w:t>O ator abre a tabela de seleção “Mesa” que dá as opções:</w:t>
             </w:r>
           </w:p>
@@ -686,8 +723,31 @@
                 <w:sz w:val="28"/>
                 <w:szCs w:val="28"/>
               </w:rPr>
-              <w:t xml:space="preserve">Mesa1 a Mesa10 </w:t>
-            </w:r>
+              <w:t>Mesa1 a Mesa</w:t>
+            </w:r>
+            <w:r>
+              <w:rPr>
+                <w:sz w:val="28"/>
+                <w:szCs w:val="28"/>
+              </w:rPr>
+              <w:t xml:space="preserve"> </w:t>
+            </w:r>
+            <w:r>
+              <w:rPr>
+                <w:sz w:val="28"/>
+                <w:szCs w:val="28"/>
+              </w:rPr>
+              <w:t>10</w:t>
+            </w:r>
+            <w:r>
+              <w:rPr>
+                <w:sz w:val="28"/>
+                <w:szCs w:val="28"/>
+              </w:rPr>
+              <w:t>.</w:t>
+            </w:r>
+            <w:bookmarkStart w:id="1" w:name="_GoBack"/>
+            <w:bookmarkEnd w:id="1"/>
           </w:p>
           <w:p>
             <w:pPr>
@@ -770,6 +830,7 @@
                 <w:sz w:val="28"/>
                 <w:szCs w:val="28"/>
               </w:rPr>
+              <w:lastRenderedPageBreak/>
               <w:t>O ator abre a tabela de seleção “Pessoas” que dá as opções:</w:t>
             </w:r>
           </w:p>
@@ -812,7 +873,6 @@
                 <w:sz w:val="28"/>
                 <w:szCs w:val="28"/>
               </w:rPr>
-              <w:lastRenderedPageBreak/>
               <w:t>2;</w:t>
             </w:r>
           </w:p>
@@ -925,7 +985,14 @@
                 <w:sz w:val="28"/>
                 <w:szCs w:val="28"/>
               </w:rPr>
-              <w:t>O sistema grava os dados informados.</w:t>
+              <w:t>O sistema grava os dados informados</w:t>
+            </w:r>
+            <w:r>
+              <w:rPr>
+                <w:sz w:val="28"/>
+                <w:szCs w:val="28"/>
+              </w:rPr>
+              <w:t xml:space="preserve"> e redireciona para a tela 02.</w:t>
             </w:r>
           </w:p>
         </w:tc>
@@ -976,15 +1043,7 @@
                 <w:sz w:val="28"/>
                 <w:szCs w:val="28"/>
               </w:rPr>
-              <w:t xml:space="preserve">Fluxo </w:t>
-            </w:r>
-            <w:r>
-              <w:rPr>
-                <w:b/>
-                <w:sz w:val="28"/>
-                <w:szCs w:val="28"/>
-              </w:rPr>
-              <w:t>Alternativo</w:t>
+              <w:t>Fluxo Alternativo</w:t>
             </w:r>
           </w:p>
         </w:tc>
@@ -997,58 +1056,511 @@
           <w:p>
             <w:pPr>
               <w:spacing w:line="360" w:lineRule="auto"/>
-              <w:jc w:val="both"/>
-              <w:rPr>
-                <w:sz w:val="28"/>
-                <w:szCs w:val="28"/>
-              </w:rPr>
-            </w:pPr>
-            <w:r>
-              <w:rPr>
-                <w:sz w:val="28"/>
-                <w:szCs w:val="28"/>
-              </w:rPr>
-              <w:t xml:space="preserve">     </w:t>
-            </w:r>
-            <w:r>
-              <w:rPr>
-                <w:sz w:val="28"/>
-                <w:szCs w:val="28"/>
-              </w:rPr>
-              <w:t>1.</w:t>
-            </w:r>
-            <w:r>
-              <w:rPr>
-                <w:sz w:val="28"/>
-                <w:szCs w:val="28"/>
-              </w:rPr>
-              <w:t xml:space="preserve">  O</w:t>
-            </w:r>
-            <w:bookmarkStart w:id="1" w:name="_GoBack"/>
-            <w:bookmarkEnd w:id="1"/>
-            <w:r>
-              <w:rPr>
+              <w:jc w:val="center"/>
+              <w:rPr>
+                <w:sz w:val="28"/>
+                <w:szCs w:val="28"/>
+              </w:rPr>
+            </w:pPr>
+            <w:r>
+              <w:rPr>
+                <w:sz w:val="28"/>
+                <w:szCs w:val="28"/>
+              </w:rPr>
+              <w:t>-</w:t>
+            </w:r>
+          </w:p>
+        </w:tc>
+      </w:tr>
+      <w:tr>
+        <w:tc>
+          <w:tcPr>
+            <w:tcW w:w="9628" w:type="dxa"/>
+          </w:tcPr>
+          <w:p>
+            <w:pPr>
+              <w:spacing w:line="360" w:lineRule="auto"/>
+              <w:jc w:val="center"/>
+              <w:rPr>
+                <w:b/>
+                <w:sz w:val="28"/>
+                <w:szCs w:val="28"/>
+              </w:rPr>
+            </w:pPr>
+            <w:r>
+              <w:rPr>
+                <w:b/>
+                <w:sz w:val="28"/>
+                <w:szCs w:val="28"/>
+              </w:rPr>
+              <w:t>Fluxo de Exceção</w:t>
+            </w:r>
+          </w:p>
+        </w:tc>
+      </w:tr>
+      <w:tr>
+        <w:tc>
+          <w:tcPr>
+            <w:tcW w:w="9628" w:type="dxa"/>
+          </w:tcPr>
+          <w:p>
+            <w:pPr>
+              <w:spacing w:line="360" w:lineRule="auto"/>
+              <w:rPr>
+                <w:sz w:val="28"/>
+                <w:szCs w:val="28"/>
+              </w:rPr>
+            </w:pPr>
+            <w:r>
+              <w:rPr>
+                <w:b/>
+                <w:sz w:val="28"/>
+                <w:szCs w:val="28"/>
+              </w:rPr>
+              <w:t xml:space="preserve">Passo 1: </w:t>
+            </w:r>
+            <w:r>
+              <w:rPr>
+                <w:sz w:val="28"/>
+                <w:szCs w:val="28"/>
+              </w:rPr>
+              <w:t>O ator</w:t>
+            </w:r>
+            <w:r>
+              <w:rPr>
+                <w:sz w:val="28"/>
+                <w:szCs w:val="28"/>
+              </w:rPr>
+              <w:t xml:space="preserve"> seleciona</w:t>
+            </w:r>
+            <w:r>
+              <w:rPr>
+                <w:sz w:val="28"/>
+                <w:szCs w:val="28"/>
+              </w:rPr>
+              <w:t xml:space="preserve"> mesa e horário</w:t>
+            </w:r>
+            <w:r>
+              <w:rPr>
+                <w:sz w:val="28"/>
+                <w:szCs w:val="28"/>
+              </w:rPr>
+              <w:t xml:space="preserve"> já reservado</w:t>
+            </w:r>
+            <w:r>
+              <w:rPr>
+                <w:sz w:val="28"/>
+                <w:szCs w:val="28"/>
+              </w:rPr>
+              <w:t>. O sistema redireciona para a tela 3</w:t>
+            </w:r>
+            <w:r>
+              <w:rPr>
+                <w:sz w:val="28"/>
+                <w:szCs w:val="28"/>
+              </w:rPr>
+              <w:t>.</w:t>
+            </w:r>
+          </w:p>
+        </w:tc>
+      </w:tr>
+    </w:tbl>
+    <w:p>
+      <w:pPr>
+        <w:rPr>
+          <w:sz w:val="28"/>
+          <w:szCs w:val="28"/>
+        </w:rPr>
+      </w:pPr>
+    </w:p>
+    <w:p>
+      <w:pPr>
+        <w:spacing w:line="360" w:lineRule="auto"/>
+        <w:rPr>
+          <w:sz w:val="32"/>
+          <w:szCs w:val="32"/>
+        </w:rPr>
+      </w:pPr>
+      <w:r>
+        <w:rPr>
+          <w:b/>
+          <w:sz w:val="32"/>
+          <w:szCs w:val="32"/>
+        </w:rPr>
+        <w:t xml:space="preserve">Seção: </w:t>
+      </w:r>
+      <w:r>
+        <w:rPr>
+          <w:sz w:val="32"/>
+          <w:szCs w:val="32"/>
+        </w:rPr>
+        <w:t>Consultar reserva</w:t>
+      </w:r>
+    </w:p>
+    <w:tbl>
+      <w:tblPr>
+        <w:tblW w:w="9628" w:type="dxa"/>
+        <w:tblInd w:w="-113" w:type="dxa"/>
+        <w:tblBorders>
+          <w:top w:val="single" w:sz="4" w:space="0" w:color="000000"/>
+          <w:left w:val="single" w:sz="4" w:space="0" w:color="000000"/>
+          <w:bottom w:val="single" w:sz="4" w:space="0" w:color="000000"/>
+          <w:right w:val="single" w:sz="4" w:space="0" w:color="000000"/>
+          <w:insideH w:val="single" w:sz="4" w:space="0" w:color="000000"/>
+          <w:insideV w:val="single" w:sz="4" w:space="0" w:color="000000"/>
+        </w:tblBorders>
+        <w:tblLayout w:type="fixed"/>
+        <w:tblLook w:val="0400" w:firstRow="0" w:lastRow="0" w:firstColumn="0" w:lastColumn="0" w:noHBand="0" w:noVBand="1"/>
+      </w:tblPr>
+      <w:tblGrid>
+        <w:gridCol w:w="2689"/>
+        <w:gridCol w:w="6939"/>
+      </w:tblGrid>
+      <w:tr>
+        <w:tc>
+          <w:tcPr>
+            <w:tcW w:w="2689" w:type="dxa"/>
+          </w:tcPr>
+          <w:p>
+            <w:pPr>
+              <w:spacing w:line="360" w:lineRule="auto"/>
+              <w:rPr>
+                <w:b/>
+                <w:sz w:val="28"/>
+                <w:szCs w:val="28"/>
+              </w:rPr>
+            </w:pPr>
+            <w:r>
+              <w:rPr>
+                <w:b/>
+                <w:sz w:val="28"/>
+                <w:szCs w:val="28"/>
+              </w:rPr>
+              <w:t>Sumário</w:t>
+            </w:r>
+          </w:p>
+        </w:tc>
+        <w:tc>
+          <w:tcPr>
+            <w:tcW w:w="6939" w:type="dxa"/>
+          </w:tcPr>
+          <w:p>
+            <w:pPr>
+              <w:spacing w:line="360" w:lineRule="auto"/>
+              <w:rPr>
+                <w:sz w:val="28"/>
+                <w:szCs w:val="28"/>
+              </w:rPr>
+            </w:pPr>
+            <w:r>
+              <w:rPr>
+                <w:sz w:val="28"/>
+                <w:szCs w:val="28"/>
+              </w:rPr>
+              <w:t>Faz a visualização das reservas.</w:t>
+            </w:r>
+          </w:p>
+        </w:tc>
+      </w:tr>
+    </w:tbl>
+    <w:p>
+      <w:pPr>
+        <w:rPr>
+          <w:sz w:val="28"/>
+          <w:szCs w:val="28"/>
+        </w:rPr>
+      </w:pPr>
+    </w:p>
+    <w:tbl>
+      <w:tblPr>
+        <w:tblW w:w="9628" w:type="dxa"/>
+        <w:tblInd w:w="-113" w:type="dxa"/>
+        <w:tblBorders>
+          <w:top w:val="single" w:sz="4" w:space="0" w:color="000000"/>
+          <w:left w:val="single" w:sz="4" w:space="0" w:color="000000"/>
+          <w:bottom w:val="single" w:sz="4" w:space="0" w:color="000000"/>
+          <w:right w:val="single" w:sz="4" w:space="0" w:color="000000"/>
+          <w:insideH w:val="single" w:sz="4" w:space="0" w:color="000000"/>
+          <w:insideV w:val="single" w:sz="4" w:space="0" w:color="000000"/>
+        </w:tblBorders>
+        <w:tblLayout w:type="fixed"/>
+        <w:tblLook w:val="0400" w:firstRow="0" w:lastRow="0" w:firstColumn="0" w:lastColumn="0" w:noHBand="0" w:noVBand="1"/>
+      </w:tblPr>
+      <w:tblGrid>
+        <w:gridCol w:w="9628"/>
+      </w:tblGrid>
+      <w:tr>
+        <w:tc>
+          <w:tcPr>
+            <w:tcW w:w="9628" w:type="dxa"/>
+          </w:tcPr>
+          <w:p>
+            <w:pPr>
+              <w:spacing w:line="360" w:lineRule="auto"/>
+              <w:jc w:val="center"/>
+              <w:rPr>
+                <w:b/>
+              </w:rPr>
+            </w:pPr>
+            <w:r>
+              <w:rPr>
+                <w:b/>
+                <w:sz w:val="28"/>
+                <w:szCs w:val="28"/>
+              </w:rPr>
+              <w:t>Fluxo Principal</w:t>
+            </w:r>
+          </w:p>
+        </w:tc>
+      </w:tr>
+      <w:tr>
+        <w:tc>
+          <w:tcPr>
+            <w:tcW w:w="9628" w:type="dxa"/>
+          </w:tcPr>
+          <w:p>
+            <w:pPr>
+              <w:spacing w:line="360" w:lineRule="auto"/>
+              <w:rPr>
+                <w:sz w:val="28"/>
+                <w:szCs w:val="28"/>
+              </w:rPr>
+            </w:pPr>
+            <w:r>
+              <w:rPr>
+                <w:sz w:val="28"/>
+                <w:szCs w:val="28"/>
+              </w:rPr>
+              <w:t xml:space="preserve">     1.</w:t>
+            </w:r>
+            <w:r>
+              <w:rPr>
+                <w:b/>
                 <w:sz w:val="28"/>
                 <w:szCs w:val="28"/>
               </w:rPr>
               <w:t xml:space="preserve"> </w:t>
             </w:r>
-          </w:p>
-          <w:p>
-            <w:pPr>
-              <w:spacing w:line="360" w:lineRule="auto"/>
-              <w:jc w:val="both"/>
-              <w:rPr>
-                <w:sz w:val="28"/>
-                <w:szCs w:val="28"/>
-              </w:rPr>
-            </w:pPr>
-            <w:r>
-              <w:rPr>
-                <w:sz w:val="28"/>
-                <w:szCs w:val="28"/>
-              </w:rPr>
-              <w:t xml:space="preserve">     2.</w:t>
+            <w:r>
+              <w:rPr>
+                <w:sz w:val="28"/>
+                <w:szCs w:val="28"/>
+              </w:rPr>
+              <w:t xml:space="preserve">O sistema exibe a tela 1 com as opções para reservar mesa e </w:t>
+            </w:r>
+            <w:r>
+              <w:rPr>
+                <w:sz w:val="28"/>
+                <w:szCs w:val="28"/>
+              </w:rPr>
+              <w:t>o status de</w:t>
+            </w:r>
+            <w:r>
+              <w:rPr>
+                <w:sz w:val="28"/>
+                <w:szCs w:val="28"/>
+              </w:rPr>
+              <w:t xml:space="preserve"> mesas reservadas ao lado.</w:t>
+            </w:r>
+          </w:p>
+        </w:tc>
+      </w:tr>
+    </w:tbl>
+    <w:p>
+      <w:pPr>
+        <w:rPr>
+          <w:sz w:val="28"/>
+          <w:szCs w:val="28"/>
+        </w:rPr>
+      </w:pPr>
+    </w:p>
+    <w:tbl>
+      <w:tblPr>
+        <w:tblW w:w="9628" w:type="dxa"/>
+        <w:tblInd w:w="-113" w:type="dxa"/>
+        <w:tblBorders>
+          <w:top w:val="single" w:sz="4" w:space="0" w:color="000000"/>
+          <w:left w:val="single" w:sz="4" w:space="0" w:color="000000"/>
+          <w:bottom w:val="single" w:sz="4" w:space="0" w:color="000000"/>
+          <w:right w:val="single" w:sz="4" w:space="0" w:color="000000"/>
+          <w:insideH w:val="single" w:sz="4" w:space="0" w:color="000000"/>
+          <w:insideV w:val="single" w:sz="4" w:space="0" w:color="000000"/>
+        </w:tblBorders>
+        <w:tblLayout w:type="fixed"/>
+        <w:tblLook w:val="0400" w:firstRow="0" w:lastRow="0" w:firstColumn="0" w:lastColumn="0" w:noHBand="0" w:noVBand="1"/>
+      </w:tblPr>
+      <w:tblGrid>
+        <w:gridCol w:w="9628"/>
+      </w:tblGrid>
+      <w:tr>
+        <w:tc>
+          <w:tcPr>
+            <w:tcW w:w="9628" w:type="dxa"/>
+          </w:tcPr>
+          <w:p>
+            <w:pPr>
+              <w:spacing w:line="360" w:lineRule="auto"/>
+              <w:jc w:val="center"/>
+              <w:rPr>
+                <w:b/>
+              </w:rPr>
+            </w:pPr>
+            <w:r>
+              <w:rPr>
+                <w:b/>
+                <w:sz w:val="28"/>
+                <w:szCs w:val="28"/>
+              </w:rPr>
+              <w:t>Fluxo Alternativo</w:t>
+            </w:r>
+          </w:p>
+        </w:tc>
+      </w:tr>
+      <w:tr>
+        <w:tc>
+          <w:tcPr>
+            <w:tcW w:w="9628" w:type="dxa"/>
+          </w:tcPr>
+          <w:p>
+            <w:pPr>
+              <w:spacing w:line="360" w:lineRule="auto"/>
+              <w:rPr>
+                <w:color w:val="000000" w:themeColor="text1"/>
+                <w:sz w:val="28"/>
+                <w:szCs w:val="28"/>
+              </w:rPr>
+            </w:pPr>
+            <w:r>
+              <w:rPr>
+                <w:b/>
+                <w:sz w:val="28"/>
+                <w:szCs w:val="28"/>
+              </w:rPr>
+              <w:t>Passo 1:</w:t>
+            </w:r>
+            <w:r>
+              <w:rPr>
+                <w:sz w:val="28"/>
+                <w:szCs w:val="28"/>
+              </w:rPr>
+              <w:t xml:space="preserve"> Conforme o processo da </w:t>
+            </w:r>
+            <w:r>
+              <w:rPr>
+                <w:color w:val="FF0000"/>
+                <w:sz w:val="28"/>
+                <w:szCs w:val="28"/>
+              </w:rPr>
+              <w:t>Seção Incluir Reserva</w:t>
+            </w:r>
+            <w:r>
+              <w:rPr>
+                <w:color w:val="FF0000"/>
+                <w:sz w:val="28"/>
+                <w:szCs w:val="28"/>
+              </w:rPr>
+              <w:t>.</w:t>
+            </w:r>
+            <w:r>
+              <w:rPr>
+                <w:color w:val="000000" w:themeColor="text1"/>
+                <w:sz w:val="28"/>
+                <w:szCs w:val="28"/>
+              </w:rPr>
+              <w:t xml:space="preserve"> O status irá exibir as mesas reservadas e a mesa que o ator selecionar.</w:t>
+            </w:r>
+          </w:p>
+        </w:tc>
+      </w:tr>
+      <w:tr>
+        <w:tc>
+          <w:tcPr>
+            <w:tcW w:w="9628" w:type="dxa"/>
+          </w:tcPr>
+          <w:p>
+            <w:pPr>
+              <w:spacing w:line="360" w:lineRule="auto"/>
+              <w:jc w:val="center"/>
+              <w:rPr>
+                <w:b/>
+                <w:sz w:val="28"/>
+                <w:szCs w:val="28"/>
+              </w:rPr>
+            </w:pPr>
+            <w:r>
+              <w:rPr>
+                <w:b/>
+                <w:sz w:val="28"/>
+                <w:szCs w:val="28"/>
+              </w:rPr>
+              <w:t>Fluxo de Exceção</w:t>
+            </w:r>
+          </w:p>
+        </w:tc>
+      </w:tr>
+      <w:tr>
+        <w:tc>
+          <w:tcPr>
+            <w:tcW w:w="9628" w:type="dxa"/>
+          </w:tcPr>
+          <w:p>
+            <w:pPr>
+              <w:spacing w:line="360" w:lineRule="auto"/>
+              <w:rPr>
+                <w:sz w:val="28"/>
+                <w:szCs w:val="28"/>
+              </w:rPr>
+            </w:pPr>
+            <w:r>
+              <w:rPr>
+                <w:b/>
+                <w:sz w:val="28"/>
+                <w:szCs w:val="28"/>
+              </w:rPr>
+              <w:t xml:space="preserve">Passo 1: </w:t>
+            </w:r>
+            <w:r>
+              <w:rPr>
+                <w:sz w:val="28"/>
+                <w:szCs w:val="28"/>
+              </w:rPr>
+              <w:t xml:space="preserve">O </w:t>
+            </w:r>
+            <w:r>
+              <w:rPr>
+                <w:sz w:val="28"/>
+                <w:szCs w:val="28"/>
+              </w:rPr>
+              <w:t xml:space="preserve">sistema ainda não possui reservas de mesa registradas. </w:t>
+            </w:r>
+            <w:proofErr w:type="gramStart"/>
+            <w:r>
+              <w:rPr>
+                <w:sz w:val="28"/>
+                <w:szCs w:val="28"/>
+              </w:rPr>
+              <w:t>Os status de reservas de mesa</w:t>
+            </w:r>
+            <w:r>
+              <w:rPr>
+                <w:sz w:val="28"/>
+                <w:szCs w:val="28"/>
+              </w:rPr>
+              <w:t xml:space="preserve"> apresentará</w:t>
+            </w:r>
+            <w:proofErr w:type="gramEnd"/>
+            <w:r>
+              <w:rPr>
+                <w:sz w:val="28"/>
+                <w:szCs w:val="28"/>
+              </w:rPr>
+              <w:t xml:space="preserve"> uma descrição “</w:t>
+            </w:r>
+            <w:r>
+              <w:t>Nenhuma mesa reservada!</w:t>
+            </w:r>
+            <w:r>
+              <w:t>”.</w:t>
             </w:r>
           </w:p>
         </w:tc>
@@ -2848,7 +3360,7 @@
   <w:style w:type="paragraph" w:default="1" w:styleId="Normal">
     <w:name w:val="Normal"/>
     <w:qFormat/>
-    <w:rsid w:val="000E58DD"/>
+    <w:rsid w:val="00714A9C"/>
   </w:style>
   <w:style w:type="paragraph" w:styleId="Ttulo1">
     <w:name w:val="heading 1"/>

</xml_diff>